<commit_message>
Added few lines to the analysis report
</commit_message>
<xml_diff>
--- a/deep learning challenge/Model 21- Report analysis_Rasadari.docx
+++ b/deep learning challenge/Model 21- Report analysis_Rasadari.docx
@@ -1382,6 +1382,22 @@
           <w:lang w:val="en-US"/>
         </w:rPr>
         <w:t>Evaluated on the test dataset, achieving a loss of 0.539 and an accuracy of 72.70% (test accuracy) with a training accuracy of 74.04% with an overall accuracy of 73%.</w:t>
+      </w:r>
+      <w:r>
+        <w:rPr>
+          <w:rFonts w:ascii="Times Roman" w:hAnsi="Times Roman"/>
+          <w:rtl w:val="0"/>
+          <w:lang w:val="en-US"/>
+        </w:rPr>
+        <w:t xml:space="preserve"> Bu c</w:t>
+      </w:r>
+      <w:r>
+        <w:rPr>
+          <w:rFonts w:ascii="Times Roman" w:hAnsi="Times Roman"/>
+          <w:rtl w:val="0"/>
+          <w:lang w:val="en-US"/>
+        </w:rPr>
+        <w:t>ould not achieve the target model performance of 75% accuracy</w:t>
       </w:r>
     </w:p>
     <w:p>
@@ -1670,7 +1686,7 @@
                 <wp:positionV relativeFrom="line">
                   <wp:posOffset>269332</wp:posOffset>
                 </wp:positionV>
-                <wp:extent cx="3060005" cy="3174545"/>
+                <wp:extent cx="3060008" cy="3174546"/>
                 <wp:effectExtent l="0" t="0" r="0" b="0"/>
                 <wp:wrapThrough wrapText="bothSides" distL="152400" distR="152400">
                   <wp:wrapPolygon edited="1">
@@ -1690,9 +1706,9 @@
                       <wpg:grpSpPr>
                         <a:xfrm>
                           <a:off x="0" y="0"/>
-                          <a:ext cx="3060005" cy="3174545"/>
-                          <a:chOff x="0" y="-1"/>
-                          <a:chExt cx="3060004" cy="3174544"/>
+                          <a:ext cx="3060008" cy="3174546"/>
+                          <a:chOff x="-1" y="0"/>
+                          <a:chExt cx="3060007" cy="3174545"/>
                         </a:xfrm>
                       </wpg:grpSpPr>
                       <pic:pic xmlns:pic="http://schemas.openxmlformats.org/drawingml/2006/picture">
@@ -1712,8 +1728,8 @@
                         </pic:blipFill>
                         <pic:spPr>
                           <a:xfrm>
-                            <a:off x="0" y="351688"/>
-                            <a:ext cx="3060003" cy="2263565"/>
+                            <a:off x="-1" y="351689"/>
+                            <a:ext cx="3060006" cy="2263566"/>
                           </a:xfrm>
                           <a:prstGeom prst="rect">
                             <a:avLst/>
@@ -1730,8 +1746,8 @@
                         <wps:cNvSpPr txBox="1"/>
                         <wps:spPr>
                           <a:xfrm>
-                            <a:off x="-1" y="-2"/>
-                            <a:ext cx="3060006" cy="267597"/>
+                            <a:off x="-2" y="-1"/>
+                            <a:ext cx="3060008" cy="267598"/>
                           </a:xfrm>
                           <a:prstGeom prst="rect">
                             <a:avLst/>
@@ -1771,8 +1787,8 @@
                         <wps:cNvSpPr txBox="1"/>
                         <wps:spPr>
                           <a:xfrm>
-                            <a:off x="-1" y="2716850"/>
-                            <a:ext cx="3060006" cy="457693"/>
+                            <a:off x="-2" y="2716851"/>
+                            <a:ext cx="3060008" cy="457694"/>
                           </a:xfrm>
                           <a:prstGeom prst="rect">
                             <a:avLst/>
@@ -1814,12 +1830,12 @@
           </mc:Choice>
           <mc:Fallback>
             <w:pict>
-              <v:group id="_x0000_s1026" style="visibility:visible;position:absolute;margin-left:41.6pt;margin-top:21.2pt;width:240.9pt;height:250.0pt;z-index:251659264;mso-position-horizontal:absolute;mso-position-horizontal-relative:page;mso-position-vertical:absolute;mso-position-vertical-relative:line;mso-wrap-distance-left:12.0pt;mso-wrap-distance-top:12.0pt;mso-wrap-distance-right:12.0pt;mso-wrap-distance-bottom:12.0pt;" coordorigin="0,-1" coordsize="3060004,3174544">
+              <v:group id="_x0000_s1026" style="visibility:visible;position:absolute;margin-left:41.6pt;margin-top:21.2pt;width:240.9pt;height:250.0pt;z-index:251659264;mso-position-horizontal:absolute;mso-position-horizontal-relative:page;mso-position-vertical:absolute;mso-position-vertical-relative:line;mso-wrap-distance-left:12.0pt;mso-wrap-distance-top:12.0pt;mso-wrap-distance-right:12.0pt;mso-wrap-distance-bottom:12.0pt;" coordorigin="-1,-1" coordsize="3060007,3174546">
                 <w10:wrap type="through" side="bothSides" anchorx="page"/>
-                <v:shape id="_x0000_s1027" type="#_x0000_t75" style="position:absolute;left:0;top:351688;width:3060003;height:2263565;">
+                <v:shape id="_x0000_s1027" type="#_x0000_t75" style="position:absolute;left:0;top:351689;width:3060004;height:2263566;">
                   <v:imagedata r:id="rId4" o:title="image1.tif"/>
                 </v:shape>
-                <v:shape id="_x0000_s1028" type="#_x0000_t202" style="position:absolute;left:0;top:-1;width:3060004;height:267596;">
+                <v:shape id="_x0000_s1028" type="#_x0000_t202" style="position:absolute;left:-1;top:-1;width:3060007;height:267597;">
                   <v:fill on="f"/>
                   <v:stroke on="f" weight="1.0pt" dashstyle="solid" endcap="flat" miterlimit="400.0%" joinstyle="miter" linestyle="single" startarrow="none" startarrowwidth="medium" startarrowlength="medium" endarrow="none" endarrowwidth="medium" endarrowlength="medium"/>
                   <v:textbox>
@@ -1842,7 +1858,7 @@
                     </w:txbxContent>
                   </v:textbox>
                 </v:shape>
-                <v:shape id="_x0000_s1029" type="#_x0000_t202" style="position:absolute;left:0;top:2716851;width:3060004;height:457692;">
+                <v:shape id="_x0000_s1029" type="#_x0000_t202" style="position:absolute;left:-1;top:2716852;width:3060007;height:457693;">
                   <v:fill on="f"/>
                   <v:stroke on="f" weight="1.0pt" dashstyle="solid" endcap="flat" miterlimit="400.0%" joinstyle="miter" linestyle="single" startarrow="none" startarrowwidth="medium" startarrowlength="medium" endarrow="none" endarrowwidth="medium" endarrowlength="medium"/>
                   <v:textbox>
@@ -1882,13 +1898,13 @@
             <w:drawing xmlns:a="http://schemas.openxmlformats.org/drawingml/2006/main">
               <wp:anchor distT="152400" distB="152400" distL="152400" distR="152400" simplePos="0" relativeHeight="251660288" behindDoc="0" locked="0" layoutInCell="1" allowOverlap="1">
                 <wp:simplePos x="0" y="0"/>
-                <wp:positionH relativeFrom="margin">
-                  <wp:posOffset>3373119</wp:posOffset>
+                <wp:positionH relativeFrom="page">
+                  <wp:posOffset>4287519</wp:posOffset>
                 </wp:positionH>
                 <wp:positionV relativeFrom="line">
                   <wp:posOffset>269332</wp:posOffset>
                 </wp:positionV>
-                <wp:extent cx="3060005" cy="3174545"/>
+                <wp:extent cx="3060008" cy="3174546"/>
                 <wp:effectExtent l="0" t="0" r="0" b="0"/>
                 <wp:wrapThrough wrapText="bothSides" distL="152400" distR="152400">
                   <wp:wrapPolygon edited="1">
@@ -1908,9 +1924,9 @@
                       <wpg:grpSpPr>
                         <a:xfrm>
                           <a:off x="0" y="0"/>
-                          <a:ext cx="3060005" cy="3174545"/>
-                          <a:chOff x="0" y="-1"/>
-                          <a:chExt cx="3060004" cy="3174544"/>
+                          <a:ext cx="3060008" cy="3174546"/>
+                          <a:chOff x="-1" y="0"/>
+                          <a:chExt cx="3060007" cy="3174545"/>
                         </a:xfrm>
                       </wpg:grpSpPr>
                       <pic:pic xmlns:pic="http://schemas.openxmlformats.org/drawingml/2006/picture">
@@ -1930,8 +1946,8 @@
                         </pic:blipFill>
                         <pic:spPr>
                           <a:xfrm>
-                            <a:off x="0" y="351688"/>
-                            <a:ext cx="3060003" cy="2263565"/>
+                            <a:off x="-1" y="351689"/>
+                            <a:ext cx="3060006" cy="2263566"/>
                           </a:xfrm>
                           <a:prstGeom prst="rect">
                             <a:avLst/>
@@ -1948,8 +1964,8 @@
                         <wps:cNvSpPr txBox="1"/>
                         <wps:spPr>
                           <a:xfrm>
-                            <a:off x="-1" y="-2"/>
-                            <a:ext cx="3060006" cy="267597"/>
+                            <a:off x="-2" y="-1"/>
+                            <a:ext cx="3060008" cy="267598"/>
                           </a:xfrm>
                           <a:prstGeom prst="rect">
                             <a:avLst/>
@@ -1989,8 +2005,8 @@
                         <wps:cNvSpPr txBox="1"/>
                         <wps:spPr>
                           <a:xfrm>
-                            <a:off x="-1" y="2716850"/>
-                            <a:ext cx="3060006" cy="457693"/>
+                            <a:off x="-2" y="2716851"/>
+                            <a:ext cx="3060008" cy="457694"/>
                           </a:xfrm>
                           <a:prstGeom prst="rect">
                             <a:avLst/>
@@ -2032,12 +2048,12 @@
           </mc:Choice>
           <mc:Fallback>
             <w:pict>
-              <v:group id="_x0000_s1030" style="visibility:visible;position:absolute;margin-left:265.6pt;margin-top:21.2pt;width:240.9pt;height:250.0pt;z-index:251660288;mso-position-horizontal:absolute;mso-position-horizontal-relative:margin;mso-position-vertical:absolute;mso-position-vertical-relative:line;mso-wrap-distance-left:12.0pt;mso-wrap-distance-top:12.0pt;mso-wrap-distance-right:12.0pt;mso-wrap-distance-bottom:12.0pt;" coordorigin="0,-1" coordsize="3060004,3174544">
-                <w10:wrap type="through" side="bothSides" anchorx="margin"/>
-                <v:shape id="_x0000_s1031" type="#_x0000_t75" style="position:absolute;left:0;top:351688;width:3060003;height:2263565;">
+              <v:group id="_x0000_s1030" style="visibility:visible;position:absolute;margin-left:337.6pt;margin-top:21.2pt;width:240.9pt;height:250.0pt;z-index:251660288;mso-position-horizontal:absolute;mso-position-horizontal-relative:page;mso-position-vertical:absolute;mso-position-vertical-relative:line;mso-wrap-distance-left:12.0pt;mso-wrap-distance-top:12.0pt;mso-wrap-distance-right:12.0pt;mso-wrap-distance-bottom:12.0pt;" coordorigin="-1,-1" coordsize="3060007,3174546">
+                <w10:wrap type="through" side="bothSides" anchorx="page"/>
+                <v:shape id="_x0000_s1031" type="#_x0000_t75" style="position:absolute;left:0;top:351689;width:3060004;height:2263566;">
                   <v:imagedata r:id="rId5" o:title="image2.tif"/>
                 </v:shape>
-                <v:shape id="_x0000_s1032" type="#_x0000_t202" style="position:absolute;left:0;top:-1;width:3060004;height:267596;">
+                <v:shape id="_x0000_s1032" type="#_x0000_t202" style="position:absolute;left:-1;top:-1;width:3060007;height:267597;">
                   <v:fill on="f"/>
                   <v:stroke on="f" weight="1.0pt" dashstyle="solid" endcap="flat" miterlimit="400.0%" joinstyle="miter" linestyle="single" startarrow="none" startarrowwidth="medium" startarrowlength="medium" endarrow="none" endarrowwidth="medium" endarrowlength="medium"/>
                   <v:textbox>
@@ -2060,7 +2076,7 @@
                     </w:txbxContent>
                   </v:textbox>
                 </v:shape>
-                <v:shape id="_x0000_s1033" type="#_x0000_t202" style="position:absolute;left:0;top:2716851;width:3060004;height:457692;">
+                <v:shape id="_x0000_s1033" type="#_x0000_t202" style="position:absolute;left:-1;top:2716852;width:3060007;height:457693;">
                   <v:fill on="f"/>
                   <v:stroke on="f" weight="1.0pt" dashstyle="solid" endcap="flat" miterlimit="400.0%" joinstyle="miter" linestyle="single" startarrow="none" startarrowwidth="medium" startarrowlength="medium" endarrow="none" endarrowwidth="medium" endarrowlength="medium"/>
                   <v:textbox>
@@ -2226,13 +2242,13 @@
             <w:drawing xmlns:a="http://schemas.openxmlformats.org/drawingml/2006/main">
               <wp:anchor distT="152400" distB="152400" distL="152400" distR="152400" simplePos="0" relativeHeight="251661312" behindDoc="0" locked="0" layoutInCell="1" allowOverlap="1">
                 <wp:simplePos x="0" y="0"/>
-                <wp:positionH relativeFrom="margin">
-                  <wp:posOffset>-386080</wp:posOffset>
+                <wp:positionH relativeFrom="page">
+                  <wp:posOffset>528319</wp:posOffset>
                 </wp:positionH>
                 <wp:positionV relativeFrom="line">
-                  <wp:posOffset>461912</wp:posOffset>
+                  <wp:posOffset>461911</wp:posOffset>
                 </wp:positionV>
-                <wp:extent cx="3060005" cy="3174545"/>
+                <wp:extent cx="3060008" cy="3174546"/>
                 <wp:effectExtent l="0" t="0" r="0" b="0"/>
                 <wp:wrapThrough wrapText="bothSides" distL="152400" distR="152400">
                   <wp:wrapPolygon edited="1">
@@ -2252,9 +2268,9 @@
                       <wpg:grpSpPr>
                         <a:xfrm>
                           <a:off x="0" y="0"/>
-                          <a:ext cx="3060005" cy="3174545"/>
-                          <a:chOff x="0" y="-1"/>
-                          <a:chExt cx="3060004" cy="3174544"/>
+                          <a:ext cx="3060008" cy="3174546"/>
+                          <a:chOff x="-1" y="0"/>
+                          <a:chExt cx="3060007" cy="3174545"/>
                         </a:xfrm>
                       </wpg:grpSpPr>
                       <pic:pic xmlns:pic="http://schemas.openxmlformats.org/drawingml/2006/picture">
@@ -2274,8 +2290,8 @@
                         </pic:blipFill>
                         <pic:spPr>
                           <a:xfrm>
-                            <a:off x="0" y="351688"/>
-                            <a:ext cx="3060003" cy="2263565"/>
+                            <a:off x="-1" y="351689"/>
+                            <a:ext cx="3060006" cy="2263566"/>
                           </a:xfrm>
                           <a:prstGeom prst="rect">
                             <a:avLst/>
@@ -2292,8 +2308,8 @@
                         <wps:cNvSpPr txBox="1"/>
                         <wps:spPr>
                           <a:xfrm>
-                            <a:off x="-1" y="-2"/>
-                            <a:ext cx="3060006" cy="267597"/>
+                            <a:off x="-2" y="-1"/>
+                            <a:ext cx="3060008" cy="267598"/>
                           </a:xfrm>
                           <a:prstGeom prst="rect">
                             <a:avLst/>
@@ -2333,8 +2349,8 @@
                         <wps:cNvSpPr txBox="1"/>
                         <wps:spPr>
                           <a:xfrm>
-                            <a:off x="-1" y="2716850"/>
-                            <a:ext cx="3060006" cy="457693"/>
+                            <a:off x="-2" y="2716851"/>
+                            <a:ext cx="3060008" cy="457694"/>
                           </a:xfrm>
                           <a:prstGeom prst="rect">
                             <a:avLst/>
@@ -2376,12 +2392,12 @@
           </mc:Choice>
           <mc:Fallback>
             <w:pict>
-              <v:group id="_x0000_s1034" style="visibility:visible;position:absolute;margin-left:-30.4pt;margin-top:36.4pt;width:240.9pt;height:250.0pt;z-index:251661312;mso-position-horizontal:absolute;mso-position-horizontal-relative:margin;mso-position-vertical:absolute;mso-position-vertical-relative:line;mso-wrap-distance-left:12.0pt;mso-wrap-distance-top:12.0pt;mso-wrap-distance-right:12.0pt;mso-wrap-distance-bottom:12.0pt;" coordorigin="0,-1" coordsize="3060004,3174544">
-                <w10:wrap type="through" side="bothSides" anchorx="margin"/>
-                <v:shape id="_x0000_s1035" type="#_x0000_t75" style="position:absolute;left:0;top:351688;width:3060003;height:2263565;">
+              <v:group id="_x0000_s1034" style="visibility:visible;position:absolute;margin-left:41.6pt;margin-top:36.4pt;width:240.9pt;height:250.0pt;z-index:251661312;mso-position-horizontal:absolute;mso-position-horizontal-relative:page;mso-position-vertical:absolute;mso-position-vertical-relative:line;mso-wrap-distance-left:12.0pt;mso-wrap-distance-top:12.0pt;mso-wrap-distance-right:12.0pt;mso-wrap-distance-bottom:12.0pt;" coordorigin="-1,-1" coordsize="3060007,3174546">
+                <w10:wrap type="through" side="bothSides" anchorx="page"/>
+                <v:shape id="_x0000_s1035" type="#_x0000_t75" style="position:absolute;left:0;top:351689;width:3060004;height:2263566;">
                   <v:imagedata r:id="rId6" o:title="image3.tif"/>
                 </v:shape>
-                <v:shape id="_x0000_s1036" type="#_x0000_t202" style="position:absolute;left:0;top:-1;width:3060004;height:267596;">
+                <v:shape id="_x0000_s1036" type="#_x0000_t202" style="position:absolute;left:-1;top:-1;width:3060007;height:267597;">
                   <v:fill on="f"/>
                   <v:stroke on="f" weight="1.0pt" dashstyle="solid" endcap="flat" miterlimit="400.0%" joinstyle="miter" linestyle="single" startarrow="none" startarrowwidth="medium" startarrowlength="medium" endarrow="none" endarrowwidth="medium" endarrowlength="medium"/>
                   <v:textbox>
@@ -2404,7 +2420,7 @@
                     </w:txbxContent>
                   </v:textbox>
                 </v:shape>
-                <v:shape id="_x0000_s1037" type="#_x0000_t202" style="position:absolute;left:0;top:2716851;width:3060004;height:457692;">
+                <v:shape id="_x0000_s1037" type="#_x0000_t202" style="position:absolute;left:-1;top:2716852;width:3060007;height:457693;">
                   <v:fill on="f"/>
                   <v:stroke on="f" weight="1.0pt" dashstyle="solid" endcap="flat" miterlimit="400.0%" joinstyle="miter" linestyle="single" startarrow="none" startarrowwidth="medium" startarrowlength="medium" endarrow="none" endarrowwidth="medium" endarrowlength="medium"/>
                   <v:textbox>
@@ -2444,13 +2460,13 @@
             <w:drawing xmlns:a="http://schemas.openxmlformats.org/drawingml/2006/main">
               <wp:anchor distT="152400" distB="152400" distL="152400" distR="152400" simplePos="0" relativeHeight="251663360" behindDoc="0" locked="0" layoutInCell="1" allowOverlap="1">
                 <wp:simplePos x="0" y="0"/>
-                <wp:positionH relativeFrom="margin">
-                  <wp:posOffset>3373119</wp:posOffset>
+                <wp:positionH relativeFrom="page">
+                  <wp:posOffset>4287519</wp:posOffset>
                 </wp:positionH>
                 <wp:positionV relativeFrom="line">
-                  <wp:posOffset>461912</wp:posOffset>
+                  <wp:posOffset>461911</wp:posOffset>
                 </wp:positionV>
-                <wp:extent cx="3060006" cy="3024086"/>
+                <wp:extent cx="3060008" cy="3024087"/>
                 <wp:effectExtent l="0" t="0" r="0" b="0"/>
                 <wp:wrapThrough wrapText="bothSides" distL="152400" distR="152400">
                   <wp:wrapPolygon edited="1">
@@ -2470,9 +2486,9 @@
                       <wpg:grpSpPr>
                         <a:xfrm>
                           <a:off x="0" y="0"/>
-                          <a:ext cx="3060006" cy="3024086"/>
-                          <a:chOff x="0" y="0"/>
-                          <a:chExt cx="3060005" cy="3024085"/>
+                          <a:ext cx="3060008" cy="3024087"/>
+                          <a:chOff x="-1" y="0"/>
+                          <a:chExt cx="3060007" cy="3024086"/>
                         </a:xfrm>
                       </wpg:grpSpPr>
                       <pic:pic xmlns:pic="http://schemas.openxmlformats.org/drawingml/2006/picture">
@@ -2493,8 +2509,8 @@
                         </pic:blipFill>
                         <pic:spPr>
                           <a:xfrm>
-                            <a:off x="-1" y="351688"/>
-                            <a:ext cx="3060005" cy="2289763"/>
+                            <a:off x="-2" y="351688"/>
+                            <a:ext cx="3060008" cy="2289764"/>
                           </a:xfrm>
                           <a:prstGeom prst="rect">
                             <a:avLst/>
@@ -2511,8 +2527,8 @@
                         <wps:cNvSpPr txBox="1"/>
                         <wps:spPr>
                           <a:xfrm>
-                            <a:off x="-1" y="-1"/>
-                            <a:ext cx="3060006" cy="267597"/>
+                            <a:off x="-2" y="-1"/>
+                            <a:ext cx="3060008" cy="267598"/>
                           </a:xfrm>
                           <a:prstGeom prst="rect">
                             <a:avLst/>
@@ -2552,8 +2568,8 @@
                         <wps:cNvSpPr txBox="1"/>
                         <wps:spPr>
                           <a:xfrm>
-                            <a:off x="-1" y="2743049"/>
-                            <a:ext cx="3060006" cy="281036"/>
+                            <a:off x="-2" y="2743049"/>
+                            <a:ext cx="3060008" cy="281037"/>
                           </a:xfrm>
                           <a:prstGeom prst="rect">
                             <a:avLst/>
@@ -2595,12 +2611,12 @@
           </mc:Choice>
           <mc:Fallback>
             <w:pict>
-              <v:group id="_x0000_s1038" style="visibility:visible;position:absolute;margin-left:265.6pt;margin-top:36.4pt;width:240.9pt;height:238.1pt;z-index:251663360;mso-position-horizontal:absolute;mso-position-horizontal-relative:margin;mso-position-vertical:absolute;mso-position-vertical-relative:line;mso-wrap-distance-left:12.0pt;mso-wrap-distance-top:12.0pt;mso-wrap-distance-right:12.0pt;mso-wrap-distance-bottom:12.0pt;" coordorigin="-1,-1" coordsize="3060005,3024086">
-                <w10:wrap type="through" side="bothSides" anchorx="margin"/>
-                <v:shape id="_x0000_s1039" type="#_x0000_t75" style="position:absolute;left:-1;top:351688;width:3060005;height:2289763;">
+              <v:group id="_x0000_s1038" style="visibility:visible;position:absolute;margin-left:337.6pt;margin-top:36.4pt;width:240.9pt;height:238.1pt;z-index:251663360;mso-position-horizontal:absolute;mso-position-horizontal-relative:page;mso-position-vertical:absolute;mso-position-vertical-relative:line;mso-wrap-distance-left:12.0pt;mso-wrap-distance-top:12.0pt;mso-wrap-distance-right:12.0pt;mso-wrap-distance-bottom:12.0pt;" coordorigin="-1,-1" coordsize="3060007,3024087">
+                <w10:wrap type="through" side="bothSides" anchorx="page"/>
+                <v:shape id="_x0000_s1039" type="#_x0000_t75" style="position:absolute;left:-1;top:351688;width:3060006;height:2289764;">
                   <v:imagedata r:id="rId7" o:title="image1.png" cropleft="0.1%" cropright="0.1%"/>
                 </v:shape>
-                <v:shape id="_x0000_s1040" type="#_x0000_t202" style="position:absolute;left:0;top:-1;width:3060004;height:267596;">
+                <v:shape id="_x0000_s1040" type="#_x0000_t202" style="position:absolute;left:-1;top:-1;width:3060007;height:267597;">
                   <v:fill on="f"/>
                   <v:stroke on="f" weight="1.0pt" dashstyle="solid" endcap="flat" miterlimit="400.0%" joinstyle="miter" linestyle="single" startarrow="none" startarrowwidth="medium" startarrowlength="medium" endarrow="none" endarrowwidth="medium" endarrowlength="medium"/>
                   <v:textbox>
@@ -2623,7 +2639,7 @@
                     </w:txbxContent>
                   </v:textbox>
                 </v:shape>
-                <v:shape id="_x0000_s1041" type="#_x0000_t202" style="position:absolute;left:0;top:2743050;width:3060004;height:281035;">
+                <v:shape id="_x0000_s1041" type="#_x0000_t202" style="position:absolute;left:-1;top:2743050;width:3060007;height:281036;">
                   <v:fill on="f"/>
                   <v:stroke on="f" weight="1.0pt" dashstyle="solid" endcap="flat" miterlimit="400.0%" joinstyle="miter" linestyle="single" startarrow="none" startarrowwidth="medium" startarrowlength="medium" endarrow="none" endarrowwidth="medium" endarrowlength="medium"/>
                   <v:textbox>
@@ -2813,13 +2829,13 @@
             <w:drawing xmlns:a="http://schemas.openxmlformats.org/drawingml/2006/main">
               <wp:anchor distT="152400" distB="152400" distL="152400" distR="152400" simplePos="0" relativeHeight="251662336" behindDoc="0" locked="0" layoutInCell="1" allowOverlap="1">
                 <wp:simplePos x="0" y="0"/>
-                <wp:positionH relativeFrom="margin">
-                  <wp:posOffset>-216805</wp:posOffset>
+                <wp:positionH relativeFrom="page">
+                  <wp:posOffset>697595</wp:posOffset>
                 </wp:positionH>
                 <wp:positionV relativeFrom="line">
-                  <wp:posOffset>-204</wp:posOffset>
+                  <wp:posOffset>-203</wp:posOffset>
                 </wp:positionV>
-                <wp:extent cx="2860249" cy="2332144"/>
+                <wp:extent cx="2860251" cy="2332145"/>
                 <wp:effectExtent l="0" t="0" r="0" b="0"/>
                 <wp:wrapThrough wrapText="bothSides" distL="152400" distR="152400">
                   <wp:wrapPolygon edited="1">
@@ -2839,9 +2855,9 @@
                       <wpg:grpSpPr>
                         <a:xfrm>
                           <a:off x="0" y="0"/>
-                          <a:ext cx="2860249" cy="2332144"/>
+                          <a:ext cx="2860251" cy="2332145"/>
                           <a:chOff x="0" y="0"/>
-                          <a:chExt cx="2860248" cy="2332143"/>
+                          <a:chExt cx="2860250" cy="2332144"/>
                         </a:xfrm>
                       </wpg:grpSpPr>
                       <pic:pic xmlns:pic="http://schemas.openxmlformats.org/drawingml/2006/picture">
@@ -2862,7 +2878,7 @@
                         <pic:spPr>
                           <a:xfrm>
                             <a:off x="0" y="504088"/>
-                            <a:ext cx="2860248" cy="1418639"/>
+                            <a:ext cx="2860249" cy="1418640"/>
                           </a:xfrm>
                           <a:prstGeom prst="rect">
                             <a:avLst/>
@@ -2879,8 +2895,8 @@
                         <wps:cNvSpPr txBox="1"/>
                         <wps:spPr>
                           <a:xfrm>
-                            <a:off x="-1" y="0"/>
-                            <a:ext cx="2860250" cy="430665"/>
+                            <a:off x="-1" y="-1"/>
+                            <a:ext cx="2860251" cy="430666"/>
                           </a:xfrm>
                           <a:prstGeom prst="rect">
                             <a:avLst/>
@@ -2921,7 +2937,7 @@
                         <wps:spPr>
                           <a:xfrm>
                             <a:off x="-1" y="2024324"/>
-                            <a:ext cx="2860250" cy="307820"/>
+                            <a:ext cx="2860251" cy="307821"/>
                           </a:xfrm>
                           <a:prstGeom prst="rect">
                             <a:avLst/>
@@ -2961,12 +2977,12 @@
           </mc:Choice>
           <mc:Fallback>
             <w:pict>
-              <v:group id="_x0000_s1042" style="visibility:visible;position:absolute;margin-left:-17.1pt;margin-top:-0.0pt;width:225.2pt;height:183.6pt;z-index:251662336;mso-position-horizontal:absolute;mso-position-horizontal-relative:margin;mso-position-vertical:absolute;mso-position-vertical-relative:line;mso-wrap-distance-left:12.0pt;mso-wrap-distance-top:12.0pt;mso-wrap-distance-right:12.0pt;mso-wrap-distance-bottom:12.0pt;" coordorigin="0,0" coordsize="2860248,2332144">
-                <w10:wrap type="through" side="bothSides" anchorx="margin"/>
-                <v:shape id="_x0000_s1043" type="#_x0000_t75" style="position:absolute;left:0;top:504088;width:2860248;height:1418638;">
+              <v:group id="_x0000_s1042" style="visibility:visible;position:absolute;margin-left:54.9pt;margin-top:-0.0pt;width:225.2pt;height:183.6pt;z-index:251662336;mso-position-horizontal:absolute;mso-position-horizontal-relative:page;mso-position-vertical:absolute;mso-position-vertical-relative:line;mso-wrap-distance-left:12.0pt;mso-wrap-distance-top:12.0pt;mso-wrap-distance-right:12.0pt;mso-wrap-distance-bottom:12.0pt;" coordorigin="-1,0" coordsize="2860250,2332145">
+                <w10:wrap type="through" side="bothSides" anchorx="page"/>
+                <v:shape id="_x0000_s1043" type="#_x0000_t75" style="position:absolute;left:0;top:504088;width:2860249;height:1418640;">
                   <v:imagedata r:id="rId8" o:title="image2.png"/>
                 </v:shape>
-                <v:shape id="_x0000_s1044" type="#_x0000_t202" style="position:absolute;left:0;top:0;width:2860248;height:430664;">
+                <v:shape id="_x0000_s1044" type="#_x0000_t202" style="position:absolute;left:-1;top:0;width:2860250;height:430665;">
                   <v:fill on="f"/>
                   <v:stroke on="f" weight="1.0pt" dashstyle="solid" endcap="flat" miterlimit="400.0%" joinstyle="miter" linestyle="single" startarrow="none" startarrowwidth="medium" startarrowlength="medium" endarrow="none" endarrowwidth="medium" endarrowlength="medium"/>
                   <v:textbox>
@@ -2989,7 +3005,7 @@
                     </w:txbxContent>
                   </v:textbox>
                 </v:shape>
-                <v:shape id="_x0000_s1045" type="#_x0000_t202" style="position:absolute;left:0;top:2024325;width:2860248;height:307819;">
+                <v:shape id="_x0000_s1045" type="#_x0000_t202" style="position:absolute;left:-1;top:2024325;width:2860250;height:307820;">
                   <v:fill on="f"/>
                   <v:stroke on="f" weight="1.0pt" dashstyle="solid" endcap="flat" miterlimit="400.0%" joinstyle="miter" linestyle="single" startarrow="none" startarrowwidth="medium" startarrowlength="medium" endarrow="none" endarrowwidth="medium" endarrowlength="medium"/>
                   <v:textbox>
@@ -3027,13 +3043,13 @@
             <w:drawing xmlns:a="http://schemas.openxmlformats.org/drawingml/2006/main">
               <wp:anchor distT="152400" distB="152400" distL="152400" distR="152400" simplePos="0" relativeHeight="251664384" behindDoc="0" locked="0" layoutInCell="1" allowOverlap="1">
                 <wp:simplePos x="0" y="0"/>
-                <wp:positionH relativeFrom="margin">
-                  <wp:posOffset>3539355</wp:posOffset>
+                <wp:positionH relativeFrom="page">
+                  <wp:posOffset>4453755</wp:posOffset>
                 </wp:positionH>
                 <wp:positionV relativeFrom="line">
-                  <wp:posOffset>-204</wp:posOffset>
+                  <wp:posOffset>-203</wp:posOffset>
                 </wp:positionV>
-                <wp:extent cx="2893769" cy="2331939"/>
+                <wp:extent cx="2893772" cy="2331941"/>
                 <wp:effectExtent l="0" t="0" r="0" b="0"/>
                 <wp:wrapThrough wrapText="bothSides" distL="152400" distR="152400">
                   <wp:wrapPolygon edited="1">
@@ -3053,9 +3069,9 @@
                       <wpg:grpSpPr>
                         <a:xfrm>
                           <a:off x="0" y="0"/>
-                          <a:ext cx="2893769" cy="2331939"/>
-                          <a:chOff x="-1" y="0"/>
-                          <a:chExt cx="2893768" cy="2331938"/>
+                          <a:ext cx="2893772" cy="2331941"/>
+                          <a:chOff x="-1" y="-1"/>
+                          <a:chExt cx="2893771" cy="2331940"/>
                         </a:xfrm>
                       </wpg:grpSpPr>
                       <pic:pic xmlns:pic="http://schemas.openxmlformats.org/drawingml/2006/picture">
@@ -3077,7 +3093,7 @@
                         <pic:spPr>
                           <a:xfrm>
                             <a:off x="-2" y="504088"/>
-                            <a:ext cx="2893770" cy="1418403"/>
+                            <a:ext cx="2893772" cy="1418404"/>
                           </a:xfrm>
                           <a:prstGeom prst="rect">
                             <a:avLst/>
@@ -3094,8 +3110,8 @@
                         <wps:cNvSpPr txBox="1"/>
                         <wps:spPr>
                           <a:xfrm>
-                            <a:off x="-2" y="-1"/>
-                            <a:ext cx="2893769" cy="430666"/>
+                            <a:off x="-1" y="-2"/>
+                            <a:ext cx="2893770" cy="430667"/>
                           </a:xfrm>
                           <a:prstGeom prst="rect">
                             <a:avLst/>
@@ -3135,8 +3151,8 @@
                         <wps:cNvSpPr txBox="1"/>
                         <wps:spPr>
                           <a:xfrm>
-                            <a:off x="-2" y="2024119"/>
-                            <a:ext cx="2893769" cy="307820"/>
+                            <a:off x="-1" y="2024119"/>
+                            <a:ext cx="2893770" cy="307821"/>
                           </a:xfrm>
                           <a:prstGeom prst="rect">
                             <a:avLst/>
@@ -3176,12 +3192,12 @@
           </mc:Choice>
           <mc:Fallback>
             <w:pict>
-              <v:group id="_x0000_s1046" style="visibility:visible;position:absolute;margin-left:278.7pt;margin-top:-0.0pt;width:227.9pt;height:183.6pt;z-index:251664384;mso-position-horizontal:absolute;mso-position-horizontal-relative:margin;mso-position-vertical:absolute;mso-position-vertical-relative:line;mso-wrap-distance-left:12.0pt;mso-wrap-distance-top:12.0pt;mso-wrap-distance-right:12.0pt;mso-wrap-distance-bottom:12.0pt;" coordorigin="-1,0" coordsize="2893769,2331939">
-                <w10:wrap type="through" side="bothSides" anchorx="margin"/>
-                <v:shape id="_x0000_s1047" type="#_x0000_t75" style="position:absolute;left:-1;top:504088;width:2893769;height:1418403;">
+              <v:group id="_x0000_s1046" style="visibility:visible;position:absolute;margin-left:350.7pt;margin-top:-0.0pt;width:227.9pt;height:183.6pt;z-index:251664384;mso-position-horizontal:absolute;mso-position-horizontal-relative:page;mso-position-vertical:absolute;mso-position-vertical-relative:line;mso-wrap-distance-left:12.0pt;mso-wrap-distance-top:12.0pt;mso-wrap-distance-right:12.0pt;mso-wrap-distance-bottom:12.0pt;" coordorigin="-1,-1" coordsize="2893771,2331941">
+                <w10:wrap type="through" side="bothSides" anchorx="page"/>
+                <v:shape id="_x0000_s1047" type="#_x0000_t75" style="position:absolute;left:-1;top:504088;width:2893771;height:1418404;">
                   <v:imagedata r:id="rId9" o:title="image3.png" cropleft="0.9%" cropright="0.9%" croptop="1.8%"/>
                 </v:shape>
-                <v:shape id="_x0000_s1048" type="#_x0000_t202" style="position:absolute;left:-1;top:0;width:2893768;height:430664;">
+                <v:shape id="_x0000_s1048" type="#_x0000_t202" style="position:absolute;left:-1;top:-1;width:2893770;height:430666;">
                   <v:fill on="f"/>
                   <v:stroke on="f" weight="1.0pt" dashstyle="solid" endcap="flat" miterlimit="400.0%" joinstyle="miter" linestyle="single" startarrow="none" startarrowwidth="medium" startarrowlength="medium" endarrow="none" endarrowwidth="medium" endarrowlength="medium"/>
                   <v:textbox>
@@ -3204,7 +3220,7 @@
                     </w:txbxContent>
                   </v:textbox>
                 </v:shape>
-                <v:shape id="_x0000_s1049" type="#_x0000_t202" style="position:absolute;left:-1;top:2024120;width:2893768;height:307819;">
+                <v:shape id="_x0000_s1049" type="#_x0000_t202" style="position:absolute;left:-1;top:2024120;width:2893770;height:307820;">
                   <v:fill on="f"/>
                   <v:stroke on="f" weight="1.0pt" dashstyle="solid" endcap="flat" miterlimit="400.0%" joinstyle="miter" linestyle="single" startarrow="none" startarrowwidth="medium" startarrowlength="medium" endarrow="none" endarrowwidth="medium" endarrowlength="medium"/>
                   <v:textbox>
@@ -3285,7 +3301,23 @@
           <w:rtl w:val="0"/>
           <w:lang w:val="en-US"/>
         </w:rPr>
-        <w:t>Overall, the deep learning model developed for predicting the success of Alphabet Soup funding applications achieved an accuracy of 73%. The optimizations used increased the training accuracy a very little but dropped the test accuracy hence the overall accuracy remained the same. This structured approach to preprocessing and model design allowed for effective learning from the dataset.</w:t>
+        <w:t>Overall, the deep learning model developed for predicting the success of Alphabet Soup funding applications achieved an accuracy of 73%</w:t>
+      </w:r>
+      <w:r>
+        <w:rPr>
+          <w:rFonts w:ascii="Times Roman" w:hAnsi="Times Roman"/>
+          <w:rtl w:val="0"/>
+          <w:lang w:val="en-US"/>
+        </w:rPr>
+        <w:t xml:space="preserve"> but could not achieve the target model performance of 75% accuracy</w:t>
+      </w:r>
+      <w:r>
+        <w:rPr>
+          <w:rFonts w:ascii="Times Roman" w:hAnsi="Times Roman"/>
+          <w:rtl w:val="0"/>
+          <w:lang w:val="en-US"/>
+        </w:rPr>
+        <w:t>. The optimizations used increased the training accuracy a very little but dropped the test accuracy hence the overall accuracy remained the same. This structured approach to preprocessing and model design allowed for effective learning from the dataset.</w:t>
       </w:r>
     </w:p>
     <w:p>

</xml_diff>